<commit_message>
modif compte-rendu + ajout classe UML
</commit_message>
<xml_diff>
--- a/Compte-rendu/Compte-rendu.docx
+++ b/Compte-rendu/Compte-rendu.docx
@@ -3691,7 +3691,6 @@
                                     <w:text/>
                                   </w:sdtPr>
                                   <w:sdtContent>
-                                    <w:proofErr w:type="gramStart"/>
                                     <w:r>
                                       <w:rPr>
                                         <w:color w:val="5B9BD5" w:themeColor="accent1"/>
@@ -3700,7 +3699,6 @@
                                       </w:rPr>
                                       <w:t>etuinfo</w:t>
                                     </w:r>
-                                    <w:proofErr w:type="gramEnd"/>
                                   </w:sdtContent>
                                 </w:sdt>
                               </w:p>
@@ -3793,7 +3791,6 @@
                               <w:text/>
                             </w:sdtPr>
                             <w:sdtContent>
-                              <w:proofErr w:type="gramStart"/>
                               <w:r>
                                 <w:rPr>
                                   <w:color w:val="5B9BD5" w:themeColor="accent1"/>
@@ -3802,7 +3799,6 @@
                                 </w:rPr>
                                 <w:t>etuinfo</w:t>
                               </w:r>
-                              <w:proofErr w:type="gramEnd"/>
                             </w:sdtContent>
                           </w:sdt>
                         </w:p>
@@ -4116,7 +4112,6 @@
           </w:rPr>
           <w:t xml:space="preserve">mon dépôt </w:t>
         </w:r>
-        <w:proofErr w:type="spellStart"/>
         <w:r>
           <w:rPr>
             <w:rStyle w:val="Lienhypertexte"/>
@@ -4129,7 +4124,6 @@
           </w:rPr>
           <w:t>itHub</w:t>
         </w:r>
-        <w:proofErr w:type="spellEnd"/>
       </w:hyperlink>
       <w:r>
         <w:t>.</w:t>
@@ -4146,15 +4140,7 @@
     </w:p>
     <w:p>
       <w:r>
-        <w:t xml:space="preserve">Test de </w:t>
-      </w:r>
-      <w:proofErr w:type="spellStart"/>
-      <w:r>
-        <w:t>ChangeColorEffect</w:t>
-      </w:r>
-      <w:proofErr w:type="spellEnd"/>
-      <w:r>
-        <w:t> :</w:t>
+        <w:t>Test de ChangeColorEffect :</w:t>
       </w:r>
     </w:p>
     <w:p>
@@ -4220,11 +4206,9 @@
       <w:r>
         <w:t xml:space="preserve">Test de </w:t>
       </w:r>
-      <w:proofErr w:type="spellStart"/>
       <w:r>
         <w:t>DisappearEffect</w:t>
       </w:r>
-      <w:proofErr w:type="spellEnd"/>
       <w:r>
         <w:t xml:space="preserve"> avant écriture :</w:t>
       </w:r>
@@ -4279,18 +4263,24 @@
       </w:r>
     </w:p>
     <w:p>
-      <w:r>
-        <w:br w:type="page"/>
-      </w:r>
+      <w:pPr>
+        <w:pStyle w:val="Titre1"/>
+      </w:pPr>
       <w:r>
         <w:lastRenderedPageBreak/>
+        <w:t>Q3 :</w:t>
+      </w:r>
+      <w:bookmarkStart w:id="0" w:name="_GoBack"/>
+      <w:bookmarkEnd w:id="0"/>
+    </w:p>
+    <w:p/>
+    <w:p>
+      <w:r>
         <w:t xml:space="preserve">Test de </w:t>
       </w:r>
-      <w:proofErr w:type="spellStart"/>
       <w:r>
         <w:t>DisappearEffect</w:t>
       </w:r>
-      <w:proofErr w:type="spellEnd"/>
       <w:r>
         <w:t xml:space="preserve"> a</w:t>
       </w:r>
@@ -4349,10 +4339,7 @@
           </wp:inline>
         </w:drawing>
       </w:r>
-      <w:bookmarkStart w:id="0" w:name="_GoBack"/>
-      <w:bookmarkEnd w:id="0"/>
     </w:p>
-    <w:p/>
     <w:sectPr>
       <w:pgSz w:w="11906" w:h="16838"/>
       <w:pgMar w:top="1417" w:right="1417" w:bottom="1417" w:left="1417" w:header="708" w:footer="708" w:gutter="0"/>

</xml_diff>